<commit_message>
Canh lề, đổi nội dung phần Business Components và Business Entities
</commit_message>
<xml_diff>
--- a/Doc/Report.docx
+++ b/Doc/Report.docx
@@ -197,7 +197,7 @@
                 <w:noProof/>
                 <w:webHidden/>
               </w:rPr>
-              <w:t>1</w:t>
+              <w:t>2</w:t>
             </w:r>
             <w:r>
               <w:rPr>
@@ -3500,7 +3500,78 @@
           <w:szCs w:val="26"/>
         </w:rPr>
         <w:pict>
-          <v:shape id="_x0000_s1068" type="#_x0000_t202" style="position:absolute;left:0;text-align:left;margin-left:283.4pt;margin-top:27.55pt;width:1in;height:25.9pt;z-index:251697152" fillcolor="#bfbfbf [2412]" stroked="f">
+          <v:roundrect id="_x0000_s1054" style="position:absolute;left:0;text-align:left;margin-left:271.85pt;margin-top:10.85pt;width:97.95pt;height:57pt;z-index:251683840" arcsize="10923f" fillcolor="#bfbfbf [2412]"/>
+        </w:pict>
+      </w:r>
+      <w:r>
+        <w:rPr>
+          <w:rFonts w:ascii="Times New Roman" w:hAnsi="Times New Roman" w:cs="Times New Roman"/>
+          <w:noProof/>
+          <w:sz w:val="26"/>
+          <w:szCs w:val="26"/>
+        </w:rPr>
+        <w:pict>
+          <v:shape id="_x0000_s1055" type="#_x0000_t202" style="position:absolute;left:0;text-align:left;margin-left:121.55pt;margin-top:15.35pt;width:85.15pt;height:20.15pt;z-index:251684864" fillcolor="#f2f2f2 [3052]" stroked="f">
+            <v:textbox style="mso-next-textbox:#_x0000_s1055">
+              <w:txbxContent>
+                <w:p>
+                  <w:r>
+                    <w:rPr>
+                      <w:sz w:val="18"/>
+                      <w:szCs w:val="18"/>
+                    </w:rPr>
+                    <w:t>UI Components</w:t>
+                  </w:r>
+                </w:p>
+              </w:txbxContent>
+            </v:textbox>
+          </v:shape>
+        </w:pict>
+      </w:r>
+      <w:r>
+        <w:rPr>
+          <w:rFonts w:ascii="Times New Roman" w:hAnsi="Times New Roman" w:cs="Times New Roman"/>
+          <w:noProof/>
+          <w:sz w:val="26"/>
+          <w:szCs w:val="26"/>
+        </w:rPr>
+        <w:pict>
+          <v:roundrect id="_x0000_s1045" style="position:absolute;left:0;text-align:left;margin-left:104.05pt;margin-top:13.55pt;width:128.6pt;height:23.15pt;z-index:251674624" arcsize="10923f" fillcolor="#f2f2f2 [3052]"/>
+        </w:pict>
+      </w:r>
+      <w:r>
+        <w:rPr>
+          <w:rFonts w:ascii="Times New Roman" w:hAnsi="Times New Roman" w:cs="Times New Roman"/>
+          <w:noProof/>
+          <w:sz w:val="26"/>
+          <w:szCs w:val="26"/>
+        </w:rPr>
+        <w:pict>
+          <v:roundrect id="_x0000_s1044" style="position:absolute;left:0;text-align:left;margin-left:43.7pt;margin-top:10.85pt;width:204.55pt;height:57pt;z-index:251673600" arcsize="10923f" fillcolor="#bfbfbf [2412]"/>
+        </w:pict>
+      </w:r>
+    </w:p>
+    <w:p>
+      <w:pPr>
+        <w:pStyle w:val="ListParagraph"/>
+        <w:ind w:firstLine="360"/>
+        <w:jc w:val="both"/>
+        <w:outlineLvl w:val="1"/>
+        <w:rPr>
+          <w:rFonts w:ascii="Times New Roman" w:hAnsi="Times New Roman" w:cs="Times New Roman"/>
+          <w:sz w:val="26"/>
+          <w:szCs w:val="26"/>
+        </w:rPr>
+      </w:pPr>
+      <w:r>
+        <w:rPr>
+          <w:rFonts w:ascii="Times New Roman" w:hAnsi="Times New Roman" w:cs="Times New Roman"/>
+          <w:noProof/>
+          <w:sz w:val="26"/>
+          <w:szCs w:val="26"/>
+        </w:rPr>
+        <w:pict>
+          <v:shape id="_x0000_s1068" type="#_x0000_t202" style="position:absolute;left:0;text-align:left;margin-left:283.4pt;margin-top:.4pt;width:78.9pt;height:25.9pt;z-index:251697152" fillcolor="#bfbfbf [2412]" stroked="f">
             <v:textbox style="mso-next-textbox:#_x0000_s1068">
               <w:txbxContent>
                 <w:p>
@@ -3526,41 +3597,13 @@
                     </w:rPr>
                     <w:t>ervice</w:t>
                   </w:r>
-                </w:p>
-              </w:txbxContent>
-            </v:textbox>
-          </v:shape>
-        </w:pict>
-      </w:r>
-      <w:r>
-        <w:rPr>
-          <w:rFonts w:ascii="Times New Roman" w:hAnsi="Times New Roman" w:cs="Times New Roman"/>
-          <w:noProof/>
-          <w:sz w:val="26"/>
-          <w:szCs w:val="26"/>
-        </w:rPr>
-        <w:pict>
-          <v:roundrect id="_x0000_s1054" style="position:absolute;left:0;text-align:left;margin-left:271.85pt;margin-top:10.85pt;width:97.95pt;height:57pt;z-index:251683840" arcsize="10923f" fillcolor="#bfbfbf [2412]"/>
-        </w:pict>
-      </w:r>
-      <w:r>
-        <w:rPr>
-          <w:rFonts w:ascii="Times New Roman" w:hAnsi="Times New Roman" w:cs="Times New Roman"/>
-          <w:noProof/>
-          <w:sz w:val="26"/>
-          <w:szCs w:val="26"/>
-        </w:rPr>
-        <w:pict>
-          <v:shape id="_x0000_s1055" type="#_x0000_t202" style="position:absolute;left:0;text-align:left;margin-left:121.55pt;margin-top:15.35pt;width:85.15pt;height:20.15pt;z-index:251684864" fillcolor="#f2f2f2 [3052]" stroked="f">
-            <v:textbox style="mso-next-textbox:#_x0000_s1055">
-              <w:txbxContent>
-                <w:p>
                   <w:r>
                     <w:rPr>
+                      <w:rFonts w:ascii="Arial" w:hAnsi="Arial" w:cs="Arial"/>
                       <w:sz w:val="18"/>
                       <w:szCs w:val="18"/>
                     </w:rPr>
-                    <w:t>UI Components</w:t>
+                    <w:t>s</w:t>
                   </w:r>
                 </w:p>
               </w:txbxContent>
@@ -3568,41 +3611,6 @@
           </v:shape>
         </w:pict>
       </w:r>
-      <w:r>
-        <w:rPr>
-          <w:rFonts w:ascii="Times New Roman" w:hAnsi="Times New Roman" w:cs="Times New Roman"/>
-          <w:noProof/>
-          <w:sz w:val="26"/>
-          <w:szCs w:val="26"/>
-        </w:rPr>
-        <w:pict>
-          <v:roundrect id="_x0000_s1045" style="position:absolute;left:0;text-align:left;margin-left:104.05pt;margin-top:13.55pt;width:128.6pt;height:23.15pt;z-index:251674624" arcsize="10923f" fillcolor="#f2f2f2 [3052]"/>
-        </w:pict>
-      </w:r>
-      <w:r>
-        <w:rPr>
-          <w:rFonts w:ascii="Times New Roman" w:hAnsi="Times New Roman" w:cs="Times New Roman"/>
-          <w:noProof/>
-          <w:sz w:val="26"/>
-          <w:szCs w:val="26"/>
-        </w:rPr>
-        <w:pict>
-          <v:roundrect id="_x0000_s1044" style="position:absolute;left:0;text-align:left;margin-left:43.7pt;margin-top:10.85pt;width:204.55pt;height:57pt;z-index:251673600" arcsize="10923f" fillcolor="#bfbfbf [2412]"/>
-        </w:pict>
-      </w:r>
-    </w:p>
-    <w:p>
-      <w:pPr>
-        <w:pStyle w:val="ListParagraph"/>
-        <w:ind w:firstLine="360"/>
-        <w:jc w:val="both"/>
-        <w:outlineLvl w:val="1"/>
-        <w:rPr>
-          <w:rFonts w:ascii="Times New Roman" w:hAnsi="Times New Roman" w:cs="Times New Roman"/>
-          <w:sz w:val="26"/>
-          <w:szCs w:val="26"/>
-        </w:rPr>
-      </w:pPr>
       <w:r>
         <w:rPr>
           <w:rFonts w:ascii="Times New Roman" w:hAnsi="Times New Roman" w:cs="Times New Roman"/>
@@ -4555,8 +4563,8 @@
         </w:rPr>
         <w:drawing>
           <wp:inline distT="0" distB="0" distL="0" distR="0">
-            <wp:extent cx="2238375" cy="702310"/>
-            <wp:effectExtent l="19050" t="0" r="9525" b="0"/>
+            <wp:extent cx="1794792" cy="702310"/>
+            <wp:effectExtent l="19050" t="0" r="0" b="0"/>
             <wp:docPr id="7" name="Picture 7"/>
             <wp:cNvGraphicFramePr>
               <a:graphicFrameLocks xmlns:a="http://schemas.openxmlformats.org/drawingml/2006/main" noChangeAspect="1"/>
@@ -4571,8 +4579,7 @@
                     </pic:cNvPicPr>
                   </pic:nvPicPr>
                   <pic:blipFill>
-                    <a:blip r:embed="rId8"/>
-                    <a:srcRect/>
+                    <a:blip r:embed="rId8" cstate="print"/>
                     <a:stretch>
                       <a:fillRect/>
                     </a:stretch>
@@ -4580,7 +4587,7 @@
                   <pic:spPr bwMode="auto">
                     <a:xfrm>
                       <a:off x="0" y="0"/>
-                      <a:ext cx="2238375" cy="702310"/>
+                      <a:ext cx="1794792" cy="702310"/>
                     </a:xfrm>
                     <a:prstGeom prst="rect">
                       <a:avLst/>
@@ -4793,8 +4800,6 @@
         <w:jc w:val="both"/>
         <w:rPr>
           <w:rFonts w:ascii="Times New Roman" w:hAnsi="Times New Roman" w:cs="Times New Roman"/>
-          <w:b/>
-          <w:bCs/>
           <w:sz w:val="26"/>
           <w:szCs w:val="26"/>
         </w:rPr>
@@ -4813,58 +4818,56 @@
           <w:sz w:val="26"/>
           <w:szCs w:val="26"/>
         </w:rPr>
-        <w:t>à những thực thể mô tả những đối tượng thông tin mà hệ thống xử lý. Các business entities này cũng được dùng để trao đổi thông tin giữa lớp </w:t>
-      </w:r>
-      <w:r>
-        <w:rPr>
-          <w:rFonts w:ascii="Times New Roman" w:hAnsi="Times New Roman" w:cs="Times New Roman"/>
-          <w:b/>
-          <w:bCs/>
-          <w:sz w:val="26"/>
-          <w:szCs w:val="26"/>
-        </w:rPr>
-        <w:t>Presentation </w:t>
-      </w:r>
-      <w:r>
-        <w:rPr>
-          <w:rFonts w:ascii="Times New Roman" w:hAnsi="Times New Roman" w:cs="Times New Roman"/>
-          <w:sz w:val="26"/>
-          <w:szCs w:val="26"/>
-        </w:rPr>
-        <w:t>và lớp </w:t>
-      </w:r>
-      <w:r>
-        <w:rPr>
-          <w:rFonts w:ascii="Times New Roman" w:hAnsi="Times New Roman" w:cs="Times New Roman"/>
-          <w:b/>
-          <w:bCs/>
-          <w:sz w:val="26"/>
-          <w:szCs w:val="26"/>
-        </w:rPr>
-        <w:t>Data Access</w:t>
-      </w:r>
-      <w:r>
-        <w:rPr>
-          <w:rFonts w:ascii="Times New Roman" w:hAnsi="Times New Roman" w:cs="Times New Roman"/>
-          <w:b/>
-          <w:bCs/>
-          <w:sz w:val="26"/>
-          <w:szCs w:val="26"/>
-        </w:rPr>
-        <w:t>.</w:t>
-      </w:r>
-    </w:p>
-    <w:p>
-      <w:pPr>
-        <w:pStyle w:val="ListParagraph"/>
-        <w:ind w:left="2520" w:firstLine="360"/>
-        <w:jc w:val="both"/>
-        <w:rPr>
-          <w:rFonts w:ascii="Times New Roman" w:hAnsi="Times New Roman" w:cs="Times New Roman"/>
-          <w:sz w:val="26"/>
-          <w:szCs w:val="26"/>
-        </w:rPr>
-      </w:pPr>
+        <w:t>à những thành phần chính thực hiện các dịch vụ mà</w:t>
+      </w:r>
+      <w:r>
+        <w:rPr>
+          <w:rFonts w:ascii="Times New Roman" w:hAnsi="Times New Roman" w:cs="Times New Roman"/>
+          <w:sz w:val="26"/>
+          <w:szCs w:val="26"/>
+        </w:rPr>
+        <w:t xml:space="preserve"> </w:t>
+      </w:r>
+      <w:r>
+        <w:rPr>
+          <w:rFonts w:ascii="Times New Roman" w:hAnsi="Times New Roman" w:cs="Times New Roman"/>
+          <w:sz w:val="26"/>
+          <w:szCs w:val="26"/>
+        </w:rPr>
+        <w:t>Service Interface cung cấp, chịu trách nhiệm kiểm tra các ràng buộc logic</w:t>
+      </w:r>
+      <w:r>
+        <w:rPr>
+          <w:rFonts w:ascii="Times New Roman" w:hAnsi="Times New Roman" w:cs="Times New Roman"/>
+          <w:sz w:val="26"/>
+          <w:szCs w:val="26"/>
+        </w:rPr>
+        <w:t xml:space="preserve"> </w:t>
+      </w:r>
+      <w:r>
+        <w:rPr>
+          <w:rFonts w:ascii="Times New Roman" w:hAnsi="Times New Roman" w:cs="Times New Roman"/>
+          <w:sz w:val="26"/>
+          <w:szCs w:val="26"/>
+        </w:rPr>
+        <w:t>(constraints), các qui tắc nghiệp vụ</w:t>
+      </w:r>
+      <w:r>
+        <w:rPr>
+          <w:rFonts w:ascii="Times New Roman" w:hAnsi="Times New Roman" w:cs="Times New Roman"/>
+          <w:sz w:val="26"/>
+          <w:szCs w:val="26"/>
+        </w:rPr>
+        <w:t xml:space="preserve"> </w:t>
+      </w:r>
+      <w:r>
+        <w:rPr>
+          <w:rFonts w:ascii="Times New Roman" w:hAnsi="Times New Roman" w:cs="Times New Roman"/>
+          <w:sz w:val="26"/>
+          <w:szCs w:val="26"/>
+        </w:rPr>
+        <w:t>(business rules), sử dụng các dịch vụ bên ngoài khác để thực hiện các yêu cầu của ứng dụng.</w:t>
+      </w:r>
     </w:p>
     <w:p>
       <w:pPr>
@@ -4909,6 +4912,8 @@
         <w:jc w:val="both"/>
         <w:rPr>
           <w:rFonts w:ascii="Times New Roman" w:hAnsi="Times New Roman" w:cs="Times New Roman"/>
+          <w:b/>
+          <w:bCs/>
           <w:sz w:val="26"/>
           <w:szCs w:val="26"/>
         </w:rPr>
@@ -4927,24 +4932,59 @@
           <w:sz w:val="26"/>
           <w:szCs w:val="26"/>
         </w:rPr>
-        <w:t>à những thành phần chính thực hiện các dịch vụ mà</w:t>
-      </w:r>
-      <w:r>
-        <w:rPr>
-          <w:rFonts w:ascii="Times New Roman" w:hAnsi="Times New Roman" w:cs="Times New Roman"/>
-          <w:sz w:val="26"/>
-          <w:szCs w:val="26"/>
-        </w:rPr>
-        <w:t xml:space="preserve"> </w:t>
-      </w:r>
-      <w:r>
-        <w:rPr>
-          <w:rFonts w:ascii="Times New Roman" w:hAnsi="Times New Roman" w:cs="Times New Roman"/>
-          <w:sz w:val="26"/>
-          <w:szCs w:val="26"/>
-        </w:rPr>
-        <w:t>Service Interface cung cấp, chịu trách nhiệm kiểm tra các ràng buộc logic(constraints), các qui tắc nghiệp vụ(business rules), sử dụng các dịch vụ bên ngoài khác để thực hiện các yêu cầu của ứng dụng.</w:t>
-      </w:r>
+        <w:t>à những thực thể mô tả những đối tượng thông tin mà hệ thống xử lý. Các business entities này cũng được dùng để trao đổi thông tin giữa lớp </w:t>
+      </w:r>
+      <w:r>
+        <w:rPr>
+          <w:rFonts w:ascii="Times New Roman" w:hAnsi="Times New Roman" w:cs="Times New Roman"/>
+          <w:b/>
+          <w:bCs/>
+          <w:sz w:val="26"/>
+          <w:szCs w:val="26"/>
+        </w:rPr>
+        <w:t>Presentation </w:t>
+      </w:r>
+      <w:r>
+        <w:rPr>
+          <w:rFonts w:ascii="Times New Roman" w:hAnsi="Times New Roman" w:cs="Times New Roman"/>
+          <w:sz w:val="26"/>
+          <w:szCs w:val="26"/>
+        </w:rPr>
+        <w:t>và lớp </w:t>
+      </w:r>
+      <w:r>
+        <w:rPr>
+          <w:rFonts w:ascii="Times New Roman" w:hAnsi="Times New Roman" w:cs="Times New Roman"/>
+          <w:b/>
+          <w:bCs/>
+          <w:sz w:val="26"/>
+          <w:szCs w:val="26"/>
+        </w:rPr>
+        <w:t>Data Access</w:t>
+      </w:r>
+      <w:r>
+        <w:rPr>
+          <w:rFonts w:ascii="Times New Roman" w:hAnsi="Times New Roman" w:cs="Times New Roman"/>
+          <w:b/>
+          <w:bCs/>
+          <w:sz w:val="26"/>
+          <w:szCs w:val="26"/>
+        </w:rPr>
+        <w:t>.</w:t>
+      </w:r>
+    </w:p>
+    <w:p>
+      <w:pPr>
+        <w:pStyle w:val="ListParagraph"/>
+        <w:spacing w:before="100" w:beforeAutospacing="1" w:after="0" w:line="384" w:lineRule="atLeast"/>
+        <w:ind w:left="2520" w:firstLine="360"/>
+        <w:jc w:val="both"/>
+        <w:rPr>
+          <w:rFonts w:ascii="Times New Roman" w:hAnsi="Times New Roman" w:cs="Times New Roman"/>
+          <w:sz w:val="26"/>
+          <w:szCs w:val="26"/>
+        </w:rPr>
+      </w:pPr>
     </w:p>
     <w:p>
       <w:pPr>
@@ -4995,7 +5035,7 @@
                     </pic:cNvPicPr>
                   </pic:nvPicPr>
                   <pic:blipFill>
-                    <a:blip r:embed="rId9"/>
+                    <a:blip r:embed="rId9" cstate="print"/>
                     <a:srcRect/>
                     <a:stretch>
                       <a:fillRect/>
@@ -5389,7 +5429,7 @@
                     </pic:cNvPicPr>
                   </pic:nvPicPr>
                   <pic:blipFill>
-                    <a:blip r:embed="rId10"/>
+                    <a:blip r:embed="rId10" cstate="print"/>
                     <a:srcRect/>
                     <a:stretch>
                       <a:fillRect/>
@@ -5515,7 +5555,7 @@
                     </pic:cNvPicPr>
                   </pic:nvPicPr>
                   <pic:blipFill>
-                    <a:blip r:embed="rId11"/>
+                    <a:blip r:embed="rId11" cstate="print"/>
                     <a:srcRect/>
                     <a:stretch>
                       <a:fillRect/>
@@ -11079,7 +11119,7 @@
                     </pic:cNvPicPr>
                   </pic:nvPicPr>
                   <pic:blipFill>
-                    <a:blip r:embed="rId12"/>
+                    <a:blip r:embed="rId12" cstate="print"/>
                     <a:srcRect/>
                     <a:stretch>
                       <a:fillRect/>
@@ -12599,7 +12639,7 @@
                     </pic:cNvPicPr>
                   </pic:nvPicPr>
                   <pic:blipFill>
-                    <a:blip r:embed="rId13"/>
+                    <a:blip r:embed="rId13" cstate="print"/>
                     <a:srcRect/>
                     <a:stretch>
                       <a:fillRect/>
@@ -12812,7 +12852,7 @@
                     </pic:cNvPicPr>
                   </pic:nvPicPr>
                   <pic:blipFill>
-                    <a:blip r:embed="rId14"/>
+                    <a:blip r:embed="rId14" cstate="print"/>
                     <a:srcRect/>
                     <a:stretch>
                       <a:fillRect/>
@@ -12975,7 +13015,7 @@
                     </pic:cNvPicPr>
                   </pic:nvPicPr>
                   <pic:blipFill>
-                    <a:blip r:embed="rId15"/>
+                    <a:blip r:embed="rId15" cstate="print"/>
                     <a:srcRect/>
                     <a:stretch>
                       <a:fillRect/>
@@ -13175,7 +13215,7 @@
                     </pic:cNvPicPr>
                   </pic:nvPicPr>
                   <pic:blipFill>
-                    <a:blip r:embed="rId16"/>
+                    <a:blip r:embed="rId16" cstate="print"/>
                     <a:srcRect/>
                     <a:stretch>
                       <a:fillRect/>
@@ -13527,7 +13567,7 @@
                     <pic:cNvPicPr/>
                   </pic:nvPicPr>
                   <pic:blipFill>
-                    <a:blip r:embed="rId18"/>
+                    <a:blip r:embed="rId18" cstate="print"/>
                     <a:stretch>
                       <a:fillRect/>
                     </a:stretch>
@@ -13798,7 +13838,7 @@
                     </pic:cNvPicPr>
                   </pic:nvPicPr>
                   <pic:blipFill>
-                    <a:blip r:embed="rId19"/>
+                    <a:blip r:embed="rId19" cstate="print"/>
                     <a:srcRect/>
                     <a:stretch>
                       <a:fillRect/>
@@ -14043,7 +14083,7 @@
                     </pic:cNvPicPr>
                   </pic:nvPicPr>
                   <pic:blipFill>
-                    <a:blip r:embed="rId20"/>
+                    <a:blip r:embed="rId20" cstate="print"/>
                     <a:srcRect/>
                     <a:stretch>
                       <a:fillRect/>
@@ -14228,7 +14268,7 @@
                     </pic:cNvPicPr>
                   </pic:nvPicPr>
                   <pic:blipFill>
-                    <a:blip r:embed="rId21"/>
+                    <a:blip r:embed="rId21" cstate="print"/>
                     <a:srcRect/>
                     <a:stretch>
                       <a:fillRect/>
@@ -14349,7 +14389,7 @@
                     </pic:cNvPicPr>
                   </pic:nvPicPr>
                   <pic:blipFill>
-                    <a:blip r:embed="rId22"/>
+                    <a:blip r:embed="rId22" cstate="print"/>
                     <a:srcRect/>
                     <a:stretch>
                       <a:fillRect/>
@@ -14710,7 +14750,7 @@
                     </pic:cNvPicPr>
                   </pic:nvPicPr>
                   <pic:blipFill>
-                    <a:blip r:embed="rId23"/>
+                    <a:blip r:embed="rId23" cstate="print"/>
                     <a:srcRect/>
                     <a:stretch>
                       <a:fillRect/>
@@ -14966,7 +15006,7 @@
                     </pic:cNvPicPr>
                   </pic:nvPicPr>
                   <pic:blipFill>
-                    <a:blip r:embed="rId24"/>
+                    <a:blip r:embed="rId24" cstate="print"/>
                     <a:srcRect/>
                     <a:stretch>
                       <a:fillRect/>
@@ -15192,7 +15232,7 @@
                     </pic:cNvPicPr>
                   </pic:nvPicPr>
                   <pic:blipFill>
-                    <a:blip r:embed="rId25"/>
+                    <a:blip r:embed="rId25" cstate="print"/>
                     <a:srcRect/>
                     <a:stretch>
                       <a:fillRect/>
@@ -15391,7 +15431,7 @@
                     </pic:cNvPicPr>
                   </pic:nvPicPr>
                   <pic:blipFill>
-                    <a:blip r:embed="rId26"/>
+                    <a:blip r:embed="rId26" cstate="print"/>
                     <a:srcRect/>
                     <a:stretch>
                       <a:fillRect/>
@@ -15882,7 +15922,7 @@
                     </pic:cNvPicPr>
                   </pic:nvPicPr>
                   <pic:blipFill>
-                    <a:blip r:embed="rId27"/>
+                    <a:blip r:embed="rId27" cstate="print"/>
                     <a:srcRect/>
                     <a:stretch>
                       <a:fillRect/>
@@ -16191,7 +16231,7 @@
                     </pic:cNvPicPr>
                   </pic:nvPicPr>
                   <pic:blipFill>
-                    <a:blip r:embed="rId28"/>
+                    <a:blip r:embed="rId28" cstate="print"/>
                     <a:srcRect/>
                     <a:stretch>
                       <a:fillRect/>
@@ -16375,7 +16415,7 @@
                     </pic:cNvPicPr>
                   </pic:nvPicPr>
                   <pic:blipFill>
-                    <a:blip r:embed="rId29"/>
+                    <a:blip r:embed="rId29" cstate="print"/>
                     <a:srcRect/>
                     <a:stretch>
                       <a:fillRect/>
@@ -16784,7 +16824,7 @@
                     </pic:cNvPicPr>
                   </pic:nvPicPr>
                   <pic:blipFill>
-                    <a:blip r:embed="rId30"/>
+                    <a:blip r:embed="rId30" cstate="print"/>
                     <a:srcRect/>
                     <a:stretch>
                       <a:fillRect/>
@@ -16893,7 +16933,23 @@
           <w:sz w:val="26"/>
           <w:szCs w:val="26"/>
         </w:rPr>
-        <w:t>: Nhấp vào tap “vị trí của bạn”</w:t>
+        <w:t>: Nhấp vào ta</w:t>
+      </w:r>
+      <w:r>
+        <w:rPr>
+          <w:rFonts w:ascii="Times New Roman" w:hAnsi="Times New Roman" w:cs="Times New Roman"/>
+          <w:sz w:val="26"/>
+          <w:szCs w:val="26"/>
+        </w:rPr>
+        <w:t>b</w:t>
+      </w:r>
+      <w:r>
+        <w:rPr>
+          <w:rFonts w:ascii="Times New Roman" w:hAnsi="Times New Roman" w:cs="Times New Roman"/>
+          <w:sz w:val="26"/>
+          <w:szCs w:val="26"/>
+        </w:rPr>
+        <w:t xml:space="preserve"> “vị trí của bạn”</w:t>
       </w:r>
       <w:r>
         <w:rPr>
@@ -17105,7 +17161,7 @@
                     </pic:cNvPicPr>
                   </pic:nvPicPr>
                   <pic:blipFill>
-                    <a:blip r:embed="rId31"/>
+                    <a:blip r:embed="rId31" cstate="print"/>
                     <a:srcRect/>
                     <a:stretch>
                       <a:fillRect/>
@@ -17206,7 +17262,7 @@
                     </pic:cNvPicPr>
                   </pic:nvPicPr>
                   <pic:blipFill>
-                    <a:blip r:embed="rId32"/>
+                    <a:blip r:embed="rId32" cstate="print"/>
                     <a:srcRect/>
                     <a:stretch>
                       <a:fillRect/>
@@ -17555,8 +17611,20 @@
           <w:sz w:val="26"/>
           <w:szCs w:val="26"/>
         </w:rPr>
-        <w:t xml:space="preserve">Dữ liệu được lấy từ webserive với link: </w:t>
-      </w:r>
+        <w:t>Dữ liệu được lấy từ webserive với link:</w:t>
+      </w:r>
+    </w:p>
+    <w:p>
+      <w:pPr>
+        <w:pStyle w:val="ListParagraph"/>
+        <w:ind w:left="2160"/>
+        <w:jc w:val="both"/>
+        <w:rPr>
+          <w:rFonts w:ascii="Times New Roman" w:hAnsi="Times New Roman" w:cs="Times New Roman"/>
+          <w:sz w:val="26"/>
+          <w:szCs w:val="26"/>
+        </w:rPr>
+      </w:pPr>
       <w:hyperlink r:id="rId33" w:history="1">
         <w:r>
           <w:rPr>
@@ -17701,7 +17769,7 @@
                     <pic:cNvPicPr/>
                   </pic:nvPicPr>
                   <pic:blipFill>
-                    <a:blip r:embed="rId34"/>
+                    <a:blip r:embed="rId34" cstate="print"/>
                     <a:stretch>
                       <a:fillRect/>
                     </a:stretch>
@@ -17744,7 +17812,7 @@
                     <pic:cNvPicPr/>
                   </pic:nvPicPr>
                   <pic:blipFill>
-                    <a:blip r:embed="rId35"/>
+                    <a:blip r:embed="rId35" cstate="print"/>
                     <a:stretch>
                       <a:fillRect/>
                     </a:stretch>
@@ -17832,8 +17900,20 @@
           <w:sz w:val="26"/>
           <w:szCs w:val="26"/>
         </w:rPr>
-        <w:t xml:space="preserve">Dữ liệu được lấy từ webserive với link: </w:t>
-      </w:r>
+        <w:t>Dữ liệu được lấy từ webserive với link:</w:t>
+      </w:r>
+    </w:p>
+    <w:p>
+      <w:pPr>
+        <w:pStyle w:val="ListParagraph"/>
+        <w:ind w:left="2160"/>
+        <w:jc w:val="both"/>
+        <w:rPr>
+          <w:rFonts w:ascii="Times New Roman" w:hAnsi="Times New Roman" w:cs="Times New Roman"/>
+          <w:sz w:val="26"/>
+          <w:szCs w:val="26"/>
+        </w:rPr>
+      </w:pPr>
       <w:r>
         <w:rPr>
           <w:rFonts w:ascii="Times New Roman" w:hAnsi="Times New Roman" w:cs="Times New Roman"/>
@@ -18002,7 +18082,7 @@
                     <pic:cNvPicPr/>
                   </pic:nvPicPr>
                   <pic:blipFill>
-                    <a:blip r:embed="rId36"/>
+                    <a:blip r:embed="rId36" cstate="print"/>
                     <a:stretch>
                       <a:fillRect/>
                     </a:stretch>
@@ -18053,7 +18133,7 @@
                     <pic:cNvPicPr/>
                   </pic:nvPicPr>
                   <pic:blipFill>
-                    <a:blip r:embed="rId37"/>
+                    <a:blip r:embed="rId37" cstate="print"/>
                     <a:stretch>
                       <a:fillRect/>
                     </a:stretch>
@@ -18163,8 +18243,20 @@
           <w:sz w:val="26"/>
           <w:szCs w:val="26"/>
         </w:rPr>
-        <w:t xml:space="preserve"> liệu được lấy từ webserive với link: </w:t>
-      </w:r>
+        <w:t xml:space="preserve"> liệu được lấy từ webserive với link:</w:t>
+      </w:r>
+    </w:p>
+    <w:p>
+      <w:pPr>
+        <w:pStyle w:val="ListParagraph"/>
+        <w:ind w:left="2160"/>
+        <w:jc w:val="both"/>
+        <w:rPr>
+          <w:rFonts w:ascii="Times New Roman" w:hAnsi="Times New Roman" w:cs="Times New Roman"/>
+          <w:sz w:val="26"/>
+          <w:szCs w:val="26"/>
+        </w:rPr>
+      </w:pPr>
       <w:hyperlink r:id="rId38" w:history="1">
         <w:r>
           <w:rPr>
@@ -18302,7 +18394,7 @@
                     <pic:cNvPicPr/>
                   </pic:nvPicPr>
                   <pic:blipFill>
-                    <a:blip r:embed="rId39"/>
+                    <a:blip r:embed="rId39" cstate="print"/>
                     <a:stretch>
                       <a:fillRect/>
                     </a:stretch>
@@ -18399,8 +18491,21 @@
           <w:sz w:val="26"/>
           <w:szCs w:val="26"/>
         </w:rPr>
-        <w:t xml:space="preserve">: </w:t>
-      </w:r>
+        <w:t>:</w:t>
+      </w:r>
+    </w:p>
+    <w:p>
+      <w:pPr>
+        <w:pStyle w:val="ListParagraph"/>
+        <w:spacing w:line="240" w:lineRule="auto"/>
+        <w:ind w:left="2160"/>
+        <w:jc w:val="both"/>
+        <w:rPr>
+          <w:rFonts w:ascii="Times New Roman" w:hAnsi="Times New Roman" w:cs="Times New Roman"/>
+          <w:sz w:val="26"/>
+          <w:szCs w:val="26"/>
+        </w:rPr>
+      </w:pPr>
       <w:hyperlink r:id="rId40" w:history="1">
         <w:r>
           <w:rPr>
@@ -18538,7 +18643,7 @@
                     <pic:cNvPicPr/>
                   </pic:nvPicPr>
                   <pic:blipFill>
-                    <a:blip r:embed="rId41"/>
+                    <a:blip r:embed="rId41" cstate="print"/>
                     <a:stretch>
                       <a:fillRect/>
                     </a:stretch>
@@ -18581,7 +18686,7 @@
                     <pic:cNvPicPr/>
                   </pic:nvPicPr>
                   <pic:blipFill>
-                    <a:blip r:embed="rId42"/>
+                    <a:blip r:embed="rId42" cstate="print"/>
                     <a:stretch>
                       <a:fillRect/>
                     </a:stretch>
@@ -19172,20 +19277,51 @@
           <w:ilvl w:val="0"/>
           <w:numId w:val="37"/>
         </w:numPr>
-        <w:jc w:val="both"/>
-        <w:rPr>
-          <w:rFonts w:ascii="Times New Roman" w:hAnsi="Times New Roman" w:cs="Times New Roman"/>
-          <w:sz w:val="26"/>
-          <w:szCs w:val="26"/>
-        </w:rPr>
-      </w:pPr>
-      <w:r>
-        <w:rPr>
-          <w:rFonts w:ascii="Times New Roman" w:hAnsi="Times New Roman" w:cs="Times New Roman"/>
-          <w:sz w:val="26"/>
-          <w:szCs w:val="26"/>
-        </w:rPr>
-        <w:t>Microsoft Corporation, Microsoft Application Architecture Guid, 2nd ed, 2009</w:t>
+        <w:rPr>
+          <w:rFonts w:ascii="Times New Roman" w:hAnsi="Times New Roman" w:cs="Times New Roman"/>
+          <w:sz w:val="26"/>
+          <w:szCs w:val="26"/>
+        </w:rPr>
+      </w:pPr>
+      <w:r>
+        <w:rPr>
+          <w:rFonts w:ascii="Times New Roman" w:hAnsi="Times New Roman" w:cs="Times New Roman"/>
+          <w:sz w:val="26"/>
+          <w:szCs w:val="26"/>
+        </w:rPr>
+        <w:t>Microsoft Corporation</w:t>
+      </w:r>
+      <w:r>
+        <w:rPr>
+          <w:rFonts w:ascii="Times New Roman" w:hAnsi="Times New Roman" w:cs="Times New Roman"/>
+          <w:sz w:val="26"/>
+          <w:szCs w:val="26"/>
+        </w:rPr>
+        <w:t xml:space="preserve"> - </w:t>
+      </w:r>
+      <w:r>
+        <w:rPr>
+          <w:rFonts w:ascii="Times New Roman" w:hAnsi="Times New Roman" w:cs="Times New Roman"/>
+          <w:sz w:val="26"/>
+          <w:szCs w:val="26"/>
+        </w:rPr>
+        <w:t>Microsoft Application Architecture Guid</w:t>
+      </w:r>
+      <w:r>
+        <w:rPr>
+          <w:rFonts w:ascii="Times New Roman" w:hAnsi="Times New Roman" w:cs="Times New Roman"/>
+          <w:sz w:val="26"/>
+          <w:szCs w:val="26"/>
+        </w:rPr>
+        <w:t>e</w:t>
+      </w:r>
+      <w:r>
+        <w:rPr>
+          <w:rFonts w:ascii="Times New Roman" w:hAnsi="Times New Roman" w:cs="Times New Roman"/>
+          <w:sz w:val="26"/>
+          <w:szCs w:val="26"/>
+        </w:rPr>
+        <w:t>, 2nd ed, 2009</w:t>
       </w:r>
       <w:r>
         <w:rPr>
@@ -19203,7 +19339,6 @@
           <w:ilvl w:val="0"/>
           <w:numId w:val="37"/>
         </w:numPr>
-        <w:jc w:val="both"/>
         <w:rPr>
           <w:rFonts w:ascii="Times New Roman" w:hAnsi="Times New Roman" w:cs="Times New Roman"/>
           <w:sz w:val="26"/>
@@ -19224,7 +19359,31 @@
           <w:sz w:val="26"/>
           <w:szCs w:val="26"/>
         </w:rPr>
-        <w:t>s Research, PostGIS 1.5.3 Manua</w:t>
+        <w:t>s Research</w:t>
+      </w:r>
+      <w:r>
+        <w:rPr>
+          <w:rFonts w:ascii="Times New Roman" w:hAnsi="Times New Roman" w:cs="Times New Roman"/>
+          <w:sz w:val="26"/>
+          <w:szCs w:val="26"/>
+        </w:rPr>
+        <w:t xml:space="preserve"> - </w:t>
+      </w:r>
+      <w:r>
+        <w:rPr>
+          <w:rFonts w:ascii="Times New Roman" w:hAnsi="Times New Roman" w:cs="Times New Roman"/>
+          <w:sz w:val="26"/>
+          <w:szCs w:val="26"/>
+        </w:rPr>
+        <w:t>PostGIS 1.5.3 Manua</w:t>
+      </w:r>
+      <w:r>
+        <w:rPr>
+          <w:rFonts w:ascii="Times New Roman" w:hAnsi="Times New Roman" w:cs="Times New Roman"/>
+          <w:sz w:val="26"/>
+          <w:szCs w:val="26"/>
+        </w:rPr>
+        <w:t>l</w:t>
       </w:r>
       <w:r>
         <w:rPr>
@@ -19250,20 +19409,35 @@
           <w:ilvl w:val="0"/>
           <w:numId w:val="37"/>
         </w:numPr>
-        <w:jc w:val="both"/>
-        <w:rPr>
-          <w:rFonts w:ascii="Times New Roman" w:hAnsi="Times New Roman" w:cs="Times New Roman"/>
-          <w:sz w:val="26"/>
-          <w:szCs w:val="26"/>
-        </w:rPr>
-      </w:pPr>
-      <w:r>
-        <w:rPr>
-          <w:rFonts w:ascii="Times New Roman" w:hAnsi="Times New Roman" w:cs="Times New Roman"/>
-          <w:sz w:val="26"/>
-          <w:szCs w:val="26"/>
-        </w:rPr>
-        <w:t>Stephen R. Galati, Geographic Information Systems Demystified, Artech House, 2006</w:t>
+        <w:rPr>
+          <w:rFonts w:ascii="Times New Roman" w:hAnsi="Times New Roman" w:cs="Times New Roman"/>
+          <w:sz w:val="26"/>
+          <w:szCs w:val="26"/>
+        </w:rPr>
+      </w:pPr>
+      <w:r>
+        <w:rPr>
+          <w:rFonts w:ascii="Times New Roman" w:hAnsi="Times New Roman" w:cs="Times New Roman"/>
+          <w:sz w:val="26"/>
+          <w:szCs w:val="26"/>
+        </w:rPr>
+        <w:t>Stephen R. Galati</w:t>
+      </w:r>
+      <w:r>
+        <w:rPr>
+          <w:rFonts w:ascii="Times New Roman" w:hAnsi="Times New Roman" w:cs="Times New Roman"/>
+          <w:sz w:val="26"/>
+          <w:szCs w:val="26"/>
+        </w:rPr>
+        <w:t xml:space="preserve"> - </w:t>
+      </w:r>
+      <w:r>
+        <w:rPr>
+          <w:rFonts w:ascii="Times New Roman" w:hAnsi="Times New Roman" w:cs="Times New Roman"/>
+          <w:sz w:val="26"/>
+          <w:szCs w:val="26"/>
+        </w:rPr>
+        <w:t>Geographic Information Systems Demystified, Artech House, 2006</w:t>
       </w:r>
       <w:r>
         <w:rPr>
@@ -19281,28 +19455,35 @@
           <w:ilvl w:val="0"/>
           <w:numId w:val="37"/>
         </w:numPr>
-        <w:jc w:val="both"/>
-        <w:rPr>
-          <w:rFonts w:ascii="Times New Roman" w:hAnsi="Times New Roman" w:cs="Times New Roman"/>
-          <w:sz w:val="26"/>
-          <w:szCs w:val="26"/>
-        </w:rPr>
-      </w:pPr>
-      <w:r>
-        <w:rPr>
-          <w:rFonts w:ascii="Times New Roman" w:hAnsi="Times New Roman" w:cs="Times New Roman"/>
-          <w:sz w:val="26"/>
-          <w:szCs w:val="26"/>
-        </w:rPr>
-        <w:t>S. Sophat,</w:t>
-      </w:r>
-      <w:r>
-        <w:rPr>
-          <w:rFonts w:ascii="Times New Roman" w:hAnsi="Times New Roman" w:cs="Times New Roman"/>
-          <w:sz w:val="26"/>
-          <w:szCs w:val="26"/>
-        </w:rPr>
-        <w:t xml:space="preserve"> Fundamentals of geographic information systems, Royal University of Phnom Penh, December 2007</w:t>
+        <w:rPr>
+          <w:rFonts w:ascii="Times New Roman" w:hAnsi="Times New Roman" w:cs="Times New Roman"/>
+          <w:sz w:val="26"/>
+          <w:szCs w:val="26"/>
+        </w:rPr>
+      </w:pPr>
+      <w:r>
+        <w:rPr>
+          <w:rFonts w:ascii="Times New Roman" w:hAnsi="Times New Roman" w:cs="Times New Roman"/>
+          <w:sz w:val="26"/>
+          <w:szCs w:val="26"/>
+        </w:rPr>
+        <w:t>S. Sophat</w:t>
+      </w:r>
+      <w:r>
+        <w:rPr>
+          <w:rFonts w:ascii="Times New Roman" w:hAnsi="Times New Roman" w:cs="Times New Roman"/>
+          <w:sz w:val="26"/>
+          <w:szCs w:val="26"/>
+        </w:rPr>
+        <w:t xml:space="preserve"> - </w:t>
+      </w:r>
+      <w:r>
+        <w:rPr>
+          <w:rFonts w:ascii="Times New Roman" w:hAnsi="Times New Roman" w:cs="Times New Roman"/>
+          <w:sz w:val="26"/>
+          <w:szCs w:val="26"/>
+        </w:rPr>
+        <w:t>Fundamentals of geographic information systems, Royal University of Phnom Penh, December 2007</w:t>
       </w:r>
       <w:r>
         <w:rPr>
@@ -19320,7 +19501,6 @@
           <w:ilvl w:val="0"/>
           <w:numId w:val="37"/>
         </w:numPr>
-        <w:jc w:val="both"/>
         <w:rPr>
           <w:rFonts w:ascii="Times New Roman" w:hAnsi="Times New Roman" w:cs="Times New Roman"/>
           <w:sz w:val="26"/>
@@ -19349,15 +19529,15 @@
           <w:sz w:val="26"/>
           <w:szCs w:val="26"/>
         </w:rPr>
-        <w:t>,</w:t>
-      </w:r>
-      <w:r>
-        <w:rPr>
-          <w:rFonts w:ascii="Times New Roman" w:hAnsi="Times New Roman" w:cs="Times New Roman"/>
-          <w:sz w:val="26"/>
-          <w:szCs w:val="26"/>
-        </w:rPr>
-        <w:t xml:space="preserve"> http://code.google.com/apis/maps/documentation/javascript/basics.html</w:t>
+        <w:t xml:space="preserve"> - </w:t>
+      </w:r>
+      <w:r>
+        <w:rPr>
+          <w:rFonts w:ascii="Times New Roman" w:hAnsi="Times New Roman" w:cs="Times New Roman"/>
+          <w:sz w:val="26"/>
+          <w:szCs w:val="26"/>
+        </w:rPr>
+        <w:t>http://code.google.com/apis/maps/documentation/javascript/basics.html</w:t>
       </w:r>
       <w:r>
         <w:rPr>
@@ -19375,28 +19555,27 @@
           <w:ilvl w:val="0"/>
           <w:numId w:val="37"/>
         </w:numPr>
-        <w:jc w:val="both"/>
-        <w:rPr>
-          <w:rFonts w:ascii="Times New Roman" w:hAnsi="Times New Roman" w:cs="Times New Roman"/>
-          <w:sz w:val="26"/>
-          <w:szCs w:val="26"/>
-        </w:rPr>
-      </w:pPr>
-      <w:r>
-        <w:rPr>
-          <w:rFonts w:ascii="Times New Roman" w:hAnsi="Times New Roman" w:cs="Times New Roman"/>
-          <w:sz w:val="26"/>
-          <w:szCs w:val="26"/>
-        </w:rPr>
-        <w:t>Giới thiệu ASP.NET MVC Framework,</w:t>
-      </w:r>
-      <w:r>
-        <w:rPr>
-          <w:rFonts w:ascii="Times New Roman" w:hAnsi="Times New Roman" w:cs="Times New Roman"/>
-          <w:sz w:val="26"/>
-          <w:szCs w:val="26"/>
-        </w:rPr>
-        <w:t xml:space="preserve"> </w:t>
+        <w:rPr>
+          <w:rFonts w:ascii="Times New Roman" w:hAnsi="Times New Roman" w:cs="Times New Roman"/>
+          <w:sz w:val="26"/>
+          <w:szCs w:val="26"/>
+        </w:rPr>
+      </w:pPr>
+      <w:r>
+        <w:rPr>
+          <w:rFonts w:ascii="Times New Roman" w:hAnsi="Times New Roman" w:cs="Times New Roman"/>
+          <w:sz w:val="26"/>
+          <w:szCs w:val="26"/>
+        </w:rPr>
+        <w:t>Giới thiệu ASP.NET MVC Framework</w:t>
+      </w:r>
+      <w:r>
+        <w:rPr>
+          <w:rFonts w:ascii="Times New Roman" w:hAnsi="Times New Roman" w:cs="Times New Roman"/>
+          <w:sz w:val="26"/>
+          <w:szCs w:val="26"/>
+        </w:rPr>
+        <w:t xml:space="preserve"> - </w:t>
       </w:r>
       <w:hyperlink r:id="rId43" w:history="1">
         <w:r>
@@ -19405,7 +19584,7 @@
             <w:sz w:val="26"/>
             <w:szCs w:val="26"/>
           </w:rPr>
-          <w:t>http://bachkhoa-software.com/News/1/88/gioi-thieu-aspne</w:t>
+          <w:t>http://bachkhoa-</w:t>
         </w:r>
         <w:r>
           <w:rPr>
@@ -19413,15 +19592,7 @@
             <w:sz w:val="26"/>
             <w:szCs w:val="26"/>
           </w:rPr>
-          <w:t>t</w:t>
-        </w:r>
-        <w:r>
-          <w:rPr>
-            <w:rFonts w:ascii="Times New Roman" w:hAnsi="Times New Roman" w:cs="Times New Roman"/>
-            <w:sz w:val="26"/>
-            <w:szCs w:val="26"/>
-          </w:rPr>
-          <w:t>-mvc-framework.aspx</w:t>
+          <w:t>software.com/News/1/88/gioi-thieu-aspnet-mvc-framework.aspx</w:t>
         </w:r>
       </w:hyperlink>
       <w:r>
@@ -19440,20 +19611,27 @@
           <w:ilvl w:val="0"/>
           <w:numId w:val="37"/>
         </w:numPr>
-        <w:jc w:val="both"/>
-        <w:rPr>
-          <w:rFonts w:ascii="Times New Roman" w:hAnsi="Times New Roman" w:cs="Times New Roman"/>
-          <w:sz w:val="26"/>
-          <w:szCs w:val="26"/>
-        </w:rPr>
-      </w:pPr>
-      <w:r>
-        <w:rPr>
-          <w:rFonts w:ascii="Times New Roman" w:hAnsi="Times New Roman" w:cs="Times New Roman"/>
-          <w:sz w:val="26"/>
-          <w:szCs w:val="26"/>
-        </w:rPr>
-        <w:t xml:space="preserve">ASP.NET MVC Overview, </w:t>
+        <w:rPr>
+          <w:rFonts w:ascii="Times New Roman" w:hAnsi="Times New Roman" w:cs="Times New Roman"/>
+          <w:sz w:val="26"/>
+          <w:szCs w:val="26"/>
+        </w:rPr>
+      </w:pPr>
+      <w:r>
+        <w:rPr>
+          <w:rFonts w:ascii="Times New Roman" w:hAnsi="Times New Roman" w:cs="Times New Roman"/>
+          <w:sz w:val="26"/>
+          <w:szCs w:val="26"/>
+        </w:rPr>
+        <w:t>ASP.NET MVC Overview</w:t>
+      </w:r>
+      <w:r>
+        <w:rPr>
+          <w:rFonts w:ascii="Times New Roman" w:hAnsi="Times New Roman" w:cs="Times New Roman"/>
+          <w:sz w:val="26"/>
+          <w:szCs w:val="26"/>
+        </w:rPr>
+        <w:t xml:space="preserve"> - </w:t>
       </w:r>
       <w:hyperlink r:id="rId44" w:history="1">
         <w:r>
@@ -19501,7 +19679,7 @@
 
 <file path=word/endnotes.xml><?xml version="1.0" encoding="utf-8"?>
 <w:endnotes xmlns:ve="http://schemas.openxmlformats.org/markup-compatibility/2006" xmlns:o="urn:schemas-microsoft-com:office:office" xmlns:r="http://schemas.openxmlformats.org/officeDocument/2006/relationships" xmlns:m="http://schemas.openxmlformats.org/officeDocument/2006/math" xmlns:v="urn:schemas-microsoft-com:vml" xmlns:wp="http://schemas.openxmlformats.org/drawingml/2006/wordprocessingDrawing" xmlns:w10="urn:schemas-microsoft-com:office:word" xmlns:w="http://schemas.openxmlformats.org/wordprocessingml/2006/main" xmlns:wne="http://schemas.microsoft.com/office/word/2006/wordml">
-  <w:endnote w:type="separator" w:id="0">
+  <w:endnote w:type="separator" w:id="-1">
     <w:p>
       <w:pPr>
         <w:spacing w:after="0" w:line="240" w:lineRule="auto"/>
@@ -19511,7 +19689,7 @@
       </w:r>
     </w:p>
   </w:endnote>
-  <w:endnote w:type="continuationSeparator" w:id="1">
+  <w:endnote w:type="continuationSeparator" w:id="0">
     <w:p>
       <w:pPr>
         <w:spacing w:after="0" w:line="240" w:lineRule="auto"/>
@@ -19583,7 +19761,7 @@
                 <w:b/>
                 <w:noProof/>
               </w:rPr>
-              <w:t>29</w:t>
+              <w:t>1</w:t>
             </w:r>
           </w:fldSimple>
         </w:p>
@@ -19681,7 +19859,7 @@
 
 <file path=word/footnotes.xml><?xml version="1.0" encoding="utf-8"?>
 <w:footnotes xmlns:ve="http://schemas.openxmlformats.org/markup-compatibility/2006" xmlns:o="urn:schemas-microsoft-com:office:office" xmlns:r="http://schemas.openxmlformats.org/officeDocument/2006/relationships" xmlns:m="http://schemas.openxmlformats.org/officeDocument/2006/math" xmlns:v="urn:schemas-microsoft-com:vml" xmlns:wp="http://schemas.openxmlformats.org/drawingml/2006/wordprocessingDrawing" xmlns:w10="urn:schemas-microsoft-com:office:word" xmlns:w="http://schemas.openxmlformats.org/wordprocessingml/2006/main" xmlns:wne="http://schemas.microsoft.com/office/word/2006/wordml">
-  <w:footnote w:type="separator" w:id="0">
+  <w:footnote w:type="separator" w:id="-1">
     <w:p>
       <w:pPr>
         <w:spacing w:after="0" w:line="240" w:lineRule="auto"/>
@@ -19691,7 +19869,7 @@
       </w:r>
     </w:p>
   </w:footnote>
-  <w:footnote w:type="continuationSeparator" w:id="1">
+  <w:footnote w:type="continuationSeparator" w:id="0">
     <w:p>
       <w:pPr>
         <w:spacing w:after="0" w:line="240" w:lineRule="auto"/>
@@ -25313,7 +25491,7 @@
 </file>
 
 <file path=customXml/itemProps1.xml><?xml version="1.0" encoding="utf-8"?>
-<ds:datastoreItem xmlns:ds="http://schemas.openxmlformats.org/officeDocument/2006/customXml" ds:itemID="{2F0DAF01-5D9E-4636-BF74-6A0C02C29E62}">
+<ds:datastoreItem xmlns:ds="http://schemas.openxmlformats.org/officeDocument/2006/customXml" ds:itemID="{ECEF8EB3-22EC-46B2-9FDB-B01135EA3C54}">
   <ds:schemaRefs>
     <ds:schemaRef ds:uri="http://schemas.openxmlformats.org/officeDocument/2006/bibliography"/>
   </ds:schemaRefs>

</xml_diff>